<commit_message>
updated resume.pdf and about_me.html
</commit_message>
<xml_diff>
--- a/static/resume/Ethan Blake's Resume.docx
+++ b/static/resume/Ethan Blake's Resume.docx
@@ -91,39 +91,7 @@
             <w:color w:val="0000FF"/>
             <w:u w:val="single"/>
           </w:rPr>
-          <w:t>/Ethan</w:t>
-        </w:r>
-        <w:r>
-          <w:rPr>
-            <w:rFonts w:ascii="Arial" w:hAnsi="Arial" w:cs="Arial"/>
-            <w:color w:val="0000FF"/>
-            <w:u w:val="single"/>
-          </w:rPr>
-          <w:t>B</w:t>
-        </w:r>
-        <w:r>
-          <w:rPr>
-            <w:rFonts w:ascii="Arial" w:hAnsi="Arial" w:cs="Arial"/>
-            <w:color w:val="0000FF"/>
-            <w:u w:val="single"/>
-          </w:rPr>
-          <w:t>l</w:t>
-        </w:r>
-        <w:r>
-          <w:rPr>
-            <w:rFonts w:ascii="Arial" w:hAnsi="Arial" w:cs="Arial"/>
-            <w:color w:val="0000FF"/>
-            <w:u w:val="single"/>
-          </w:rPr>
-          <w:t>a</w:t>
-        </w:r>
-        <w:r>
-          <w:rPr>
-            <w:rFonts w:ascii="Arial" w:hAnsi="Arial" w:cs="Arial"/>
-            <w:color w:val="0000FF"/>
-            <w:u w:val="single"/>
-          </w:rPr>
-          <w:t>ke417</w:t>
+          <w:t>/EthanBlake417</w:t>
         </w:r>
       </w:hyperlink>
     </w:p>
@@ -152,23 +120,7 @@
             <w:color w:val="0000FF"/>
             <w:u w:val="single"/>
           </w:rPr>
-          <w:t>LinkedIn.com/et</w:t>
-        </w:r>
-        <w:r>
-          <w:rPr>
-            <w:rFonts w:ascii="Arial" w:hAnsi="Arial" w:cs="Arial"/>
-            <w:color w:val="0000FF"/>
-            <w:u w:val="single"/>
-          </w:rPr>
-          <w:t>h</w:t>
-        </w:r>
-        <w:r>
-          <w:rPr>
-            <w:rFonts w:ascii="Arial" w:hAnsi="Arial" w:cs="Arial"/>
-            <w:color w:val="0000FF"/>
-            <w:u w:val="single"/>
-          </w:rPr>
-          <w:t>an-blake-dev</w:t>
+          <w:t>LinkedIn.com/ethan-blake-dev</w:t>
         </w:r>
       </w:hyperlink>
       <w:r>
@@ -184,23 +136,7 @@
             <w:color w:val="0000FF"/>
             <w:u w:val="single"/>
           </w:rPr>
-          <w:t>ethanblake-compu</w:t>
-        </w:r>
-        <w:r>
-          <w:rPr>
-            <w:rFonts w:ascii="Arial" w:hAnsi="Arial" w:cs="Arial"/>
-            <w:color w:val="0000FF"/>
-            <w:u w:val="single"/>
-          </w:rPr>
-          <w:t>t</w:t>
-        </w:r>
-        <w:r>
-          <w:rPr>
-            <w:rFonts w:ascii="Arial" w:hAnsi="Arial" w:cs="Arial"/>
-            <w:color w:val="0000FF"/>
-            <w:u w:val="single"/>
-          </w:rPr>
-          <w:t>erscientist.com</w:t>
+          <w:t>ethanblake-computerscientist.com</w:t>
         </w:r>
         <w:bookmarkStart w:id="0" w:name="_4426s5kwakkl" w:colFirst="0" w:colLast="0"/>
         <w:bookmarkStart w:id="1" w:name="_gjdgxs" w:colFirst="0" w:colLast="0"/>
@@ -285,23 +221,43 @@
         </w:tabs>
         <w:spacing w:after="0" w:line="240" w:lineRule="auto"/>
         <w:rPr>
-          <w:ins w:id="2" w:author="Nic Nolan" w:date="2022-05-26T12:51:00Z"/>
-          <w:rFonts w:ascii="Arial" w:eastAsia="Arial" w:hAnsi="Arial" w:cs="Arial"/>
-        </w:rPr>
-      </w:pPr>
-      <w:r>
-        <w:rPr>
-          <w:rFonts w:ascii="Arial" w:eastAsia="Arial" w:hAnsi="Arial" w:cs="Arial"/>
-          <w:b/>
-          <w:bCs/>
-        </w:rPr>
-        <w:t>Bachelor of Science in Computer Science</w:t>
-      </w:r>
-      <w:r>
-        <w:rPr>
-          <w:rFonts w:ascii="Arial" w:eastAsia="Arial" w:hAnsi="Arial" w:cs="Arial"/>
+          <w:rFonts w:ascii="Arial" w:eastAsia="Arial" w:hAnsi="Arial" w:cs="Arial"/>
+          <w:b/>
+          <w:bCs/>
+        </w:rPr>
+      </w:pPr>
+      <w:r>
+        <w:rPr>
+          <w:rFonts w:ascii="Arial" w:eastAsia="Arial" w:hAnsi="Arial" w:cs="Arial"/>
+          <w:b/>
+          <w:bCs/>
+        </w:rPr>
+        <w:t xml:space="preserve">Bachelor of </w:t>
+      </w:r>
+      <w:r>
+        <w:rPr>
+          <w:rFonts w:ascii="Arial" w:eastAsia="Arial" w:hAnsi="Arial" w:cs="Arial"/>
+          <w:b/>
+          <w:bCs/>
+        </w:rPr>
+        <w:t>S</w:t>
+      </w:r>
+      <w:r>
+        <w:rPr>
+          <w:rFonts w:ascii="Arial" w:eastAsia="Arial" w:hAnsi="Arial" w:cs="Arial"/>
+          <w:b/>
+          <w:bCs/>
+        </w:rPr>
+        <w:t>cience in Computer Science</w:t>
+      </w:r>
+      <w:r>
+        <w:rPr>
+          <w:rFonts w:ascii="Arial" w:eastAsia="Arial" w:hAnsi="Arial" w:cs="Arial"/>
+          <w:b/>
+          <w:bCs/>
         </w:rPr>
         <w:tab/>
+        <w:t xml:space="preserve"> </w:t>
       </w:r>
       <w:r>
         <w:rPr>
@@ -320,7 +276,6 @@
         <w:rPr>
           <w:rFonts w:ascii="Arial" w:eastAsia="Arial" w:hAnsi="Arial" w:cs="Arial"/>
           <w:bCs/>
-          <w:i/>
         </w:rPr>
       </w:pPr>
       <w:r>
@@ -519,23 +474,7 @@
             <w:color w:val="0000FF"/>
             <w:u w:val="single"/>
           </w:rPr>
-          <w:t>GitH</w:t>
-        </w:r>
-        <w:r>
-          <w:rPr>
-            <w:rFonts w:ascii="Arial" w:eastAsia="Arial" w:hAnsi="Arial" w:cs="Arial"/>
-            <w:color w:val="0000FF"/>
-            <w:u w:val="single"/>
-          </w:rPr>
-          <w:t>u</w:t>
-        </w:r>
-        <w:r>
-          <w:rPr>
-            <w:rFonts w:ascii="Arial" w:eastAsia="Arial" w:hAnsi="Arial" w:cs="Arial"/>
-            <w:color w:val="0000FF"/>
-            <w:u w:val="single"/>
-          </w:rPr>
-          <w:t>b</w:t>
+          <w:t>GitHub</w:t>
         </w:r>
       </w:hyperlink>
     </w:p>
@@ -689,23 +628,7 @@
             <w:color w:val="0000FF"/>
             <w:u w:val="single"/>
           </w:rPr>
-          <w:t>Git</w:t>
-        </w:r>
-        <w:r>
-          <w:rPr>
-            <w:rFonts w:ascii="Arial" w:eastAsia="Arial" w:hAnsi="Arial" w:cs="Arial"/>
-            <w:color w:val="0000FF"/>
-            <w:u w:val="single"/>
-          </w:rPr>
-          <w:t>H</w:t>
-        </w:r>
-        <w:r>
-          <w:rPr>
-            <w:rFonts w:ascii="Arial" w:eastAsia="Arial" w:hAnsi="Arial" w:cs="Arial"/>
-            <w:color w:val="0000FF"/>
-            <w:u w:val="single"/>
-          </w:rPr>
-          <w:t>ub</w:t>
+          <w:t>GitHub</w:t>
         </w:r>
       </w:hyperlink>
     </w:p>
@@ -760,25 +683,7 @@
         <w:rPr>
           <w:rFonts w:ascii="Arial" w:eastAsia="Arial" w:hAnsi="Arial" w:cs="Arial"/>
         </w:rPr>
-        <w:t>U</w:t>
-      </w:r>
-      <w:r>
-        <w:rPr>
-          <w:rFonts w:ascii="Arial" w:eastAsia="Arial" w:hAnsi="Arial" w:cs="Arial"/>
-        </w:rPr>
-        <w:t>s</w:t>
-      </w:r>
-      <w:r>
-        <w:rPr>
-          <w:rFonts w:ascii="Arial" w:eastAsia="Arial" w:hAnsi="Arial" w:cs="Arial"/>
-        </w:rPr>
-        <w:t xml:space="preserve">ed </w:t>
-      </w:r>
-      <w:r>
-        <w:rPr>
-          <w:rFonts w:ascii="Arial" w:eastAsia="Arial" w:hAnsi="Arial" w:cs="Arial"/>
-        </w:rPr>
-        <w:t xml:space="preserve">libraries </w:t>
+        <w:t xml:space="preserve">Used libraries </w:t>
       </w:r>
       <w:proofErr w:type="spellStart"/>
       <w:r>
@@ -917,23 +822,7 @@
             <w:color w:val="0000FF"/>
             <w:u w:val="single"/>
           </w:rPr>
-          <w:t>Git</w:t>
-        </w:r>
-        <w:r>
-          <w:rPr>
-            <w:rFonts w:ascii="Arial" w:eastAsia="Arial" w:hAnsi="Arial" w:cs="Arial"/>
-            <w:color w:val="0000FF"/>
-            <w:u w:val="single"/>
-          </w:rPr>
-          <w:t>H</w:t>
-        </w:r>
-        <w:r>
-          <w:rPr>
-            <w:rFonts w:ascii="Arial" w:eastAsia="Arial" w:hAnsi="Arial" w:cs="Arial"/>
-            <w:color w:val="0000FF"/>
-            <w:u w:val="single"/>
-          </w:rPr>
-          <w:t>ub</w:t>
+          <w:t>GitHub</w:t>
         </w:r>
       </w:hyperlink>
     </w:p>
@@ -964,19 +853,7 @@
         <w:rPr>
           <w:rFonts w:ascii="Arial" w:eastAsia="Arial" w:hAnsi="Arial" w:cs="Arial"/>
         </w:rPr>
-        <w:t>,</w:t>
-      </w:r>
-      <w:r>
-        <w:rPr>
-          <w:rFonts w:ascii="Arial" w:eastAsia="Arial" w:hAnsi="Arial" w:cs="Arial"/>
-        </w:rPr>
-        <w:t xml:space="preserve"> </w:t>
-      </w:r>
-      <w:r>
-        <w:rPr>
-          <w:rFonts w:ascii="Arial" w:eastAsia="Arial" w:hAnsi="Arial" w:cs="Arial"/>
-        </w:rPr>
-        <w:t>u</w:t>
+        <w:t>, u</w:t>
       </w:r>
       <w:r>
         <w:rPr>
@@ -994,13 +871,7 @@
         <w:rPr>
           <w:rFonts w:ascii="Arial" w:eastAsia="Arial" w:hAnsi="Arial" w:cs="Arial"/>
         </w:rPr>
-        <w:t xml:space="preserve"> </w:t>
-      </w:r>
-      <w:r>
-        <w:rPr>
-          <w:rFonts w:ascii="Arial" w:eastAsia="Arial" w:hAnsi="Arial" w:cs="Arial"/>
-        </w:rPr>
-        <w:t>Multiprocessing</w:t>
+        <w:t xml:space="preserve"> Multiprocessing</w:t>
       </w:r>
       <w:r>
         <w:rPr>
@@ -1070,7 +941,7 @@
           <w:bCs/>
         </w:rPr>
       </w:pPr>
-      <w:bookmarkStart w:id="3" w:name="_Hlk106125992"/>
+      <w:bookmarkStart w:id="2" w:name="_Hlk106125992"/>
       <w:r>
         <w:rPr>
           <w:rFonts w:ascii="Arial" w:eastAsia="Arial" w:hAnsi="Arial" w:cs="Arial"/>
@@ -1094,31 +965,7 @@
             <w:color w:val="0000FF"/>
             <w:u w:val="single"/>
           </w:rPr>
-          <w:t>We</w:t>
-        </w:r>
-        <w:r>
-          <w:rPr>
-            <w:rFonts w:ascii="Arial" w:hAnsi="Arial" w:cs="Arial"/>
-            <w:color w:val="0000FF"/>
-            <w:u w:val="single"/>
-          </w:rPr>
-          <w:t>b</w:t>
-        </w:r>
-        <w:r>
-          <w:rPr>
-            <w:rFonts w:ascii="Arial" w:hAnsi="Arial" w:cs="Arial"/>
-            <w:color w:val="0000FF"/>
-            <w:u w:val="single"/>
-          </w:rPr>
-          <w:t>s</w:t>
-        </w:r>
-        <w:r>
-          <w:rPr>
-            <w:rFonts w:ascii="Arial" w:hAnsi="Arial" w:cs="Arial"/>
-            <w:color w:val="0000FF"/>
-            <w:u w:val="single"/>
-          </w:rPr>
-          <w:t>ite</w:t>
+          <w:t>Website</w:t>
         </w:r>
       </w:hyperlink>
       <w:r>
@@ -1140,31 +987,7 @@
             <w:color w:val="0000FF"/>
             <w:u w:val="single"/>
           </w:rPr>
-          <w:t>Git</w:t>
-        </w:r>
-        <w:r>
-          <w:rPr>
-            <w:rFonts w:ascii="Arial" w:eastAsia="Arial" w:hAnsi="Arial" w:cs="Arial"/>
-            <w:color w:val="0000FF"/>
-            <w:u w:val="single"/>
-          </w:rPr>
-          <w:t>H</w:t>
-        </w:r>
-        <w:r>
-          <w:rPr>
-            <w:rFonts w:ascii="Arial" w:eastAsia="Arial" w:hAnsi="Arial" w:cs="Arial"/>
-            <w:color w:val="0000FF"/>
-            <w:u w:val="single"/>
-          </w:rPr>
-          <w:t>u</w:t>
-        </w:r>
-        <w:r>
-          <w:rPr>
-            <w:rFonts w:ascii="Arial" w:eastAsia="Arial" w:hAnsi="Arial" w:cs="Arial"/>
-            <w:color w:val="0000FF"/>
-            <w:u w:val="single"/>
-          </w:rPr>
-          <w:t>b</w:t>
+          <w:t>GitHub</w:t>
         </w:r>
       </w:hyperlink>
     </w:p>
@@ -1200,7 +1023,7 @@
       </w:r>
       <w:proofErr w:type="spellEnd"/>
     </w:p>
-    <w:bookmarkEnd w:id="3"/>
+    <w:bookmarkEnd w:id="2"/>
     <w:p>
       <w:pPr>
         <w:widowControl w:val="0"/>
@@ -2225,14 +2048,6 @@
     <w:abstractNumId w:val="1"/>
   </w:num>
 </w:numbering>
-</file>
-
-<file path=word/people.xml><?xml version="1.0" encoding="utf-8"?>
-<w15:people xmlns:wpc="http://schemas.microsoft.com/office/word/2010/wordprocessingCanvas" xmlns:cx="http://schemas.microsoft.com/office/drawing/2014/chartex" xmlns:cx1="http://schemas.microsoft.com/office/drawing/2015/9/8/chartex" xmlns:cx2="http://schemas.microsoft.com/office/drawing/2015/10/21/chartex" xmlns:cx3="http://schemas.microsoft.com/office/drawing/2016/5/9/chartex" xmlns:cx4="http://schemas.microsoft.com/office/drawing/2016/5/10/chartex" xmlns:cx5="http://schemas.microsoft.com/office/drawing/2016/5/11/chartex" xmlns:cx6="http://schemas.microsoft.com/office/drawing/2016/5/12/chartex" xmlns:cx7="http://schemas.microsoft.com/office/drawing/2016/5/13/chartex" xmlns:cx8="http://schemas.microsoft.com/office/drawing/2016/5/14/chartex" xmlns:mc="http://schemas.openxmlformats.org/markup-compatibility/2006" xmlns:aink="http://schemas.microsoft.com/office/drawing/2016/ink" xmlns:am3d="http://schemas.microsoft.com/office/drawing/2017/model3d" xmlns:o="urn:schemas-microsoft-com:office:office" xmlns:oel="http://schemas.microsoft.com/office/2019/extlst" xmlns:r="http://schemas.openxmlformats.org/officeDocument/2006/relationships" xmlns:m="http://schemas.openxmlformats.org/officeDocument/2006/math" xmlns:v="urn:schemas-microsoft-com:vml" xmlns:wp14="http://schemas.microsoft.com/office/word/2010/wordprocessingDrawing" xmlns:wp="http://schemas.openxmlformats.org/drawingml/2006/wordprocessingDrawing" xmlns:w10="urn:schemas-microsoft-com:office:word" xmlns:w="http://schemas.openxmlformats.org/wordprocessingml/2006/main" xmlns:w14="http://schemas.microsoft.com/office/word/2010/wordml" xmlns:w15="http://schemas.microsoft.com/office/word/2012/wordml" xmlns:w16cex="http://schemas.microsoft.com/office/word/2018/wordml/cex" xmlns:w16cid="http://schemas.microsoft.com/office/word/2016/wordml/cid" xmlns:w16="http://schemas.microsoft.com/office/word/2018/wordml" xmlns:w16sdtdh="http://schemas.microsoft.com/office/word/2020/wordml/sdtdatahash" xmlns:w16se="http://schemas.microsoft.com/office/word/2015/wordml/symex" xmlns:wpg="http://schemas.microsoft.com/office/word/2010/wordprocessingGroup" xmlns:wpi="http://schemas.microsoft.com/office/word/2010/wordprocessingInk" xmlns:wne="http://schemas.microsoft.com/office/word/2006/wordml" xmlns:wps="http://schemas.microsoft.com/office/word/2010/wordprocessingShape" mc:Ignorable="w14 w15 w16se w16cid w16 w16cex w16sdtdh wp14">
-  <w15:person w15:author="Nic Nolan">
-    <w15:presenceInfo w15:providerId="Windows Live" w15:userId="c5415fdd48c9c283"/>
-  </w15:person>
-</w15:people>
 </file>
 
 <file path=word/styles.xml><?xml version="1.0" encoding="utf-8"?>

</xml_diff>